<commit_message>
make sure everything's up to date before Acceptence test
</commit_message>
<xml_diff>
--- a/System and Unit Test Report.docx
+++ b/System and Unit Test Report.docx
@@ -400,15 +400,215 @@
     </w:p>
     <w:p>
       <w:pPr>
-        <w:ind w:left="498"/>
-      </w:pPr>
-      <w:r>
-        <w:t xml:space="preserve">1  .Once the user is done with some task and presses the stop button, he will be able to see the    time </w:t>
-      </w:r>
+        <w:pStyle w:val="ListParagraph"/>
+        <w:numPr>
+          <w:ilvl w:val="0"/>
+          <w:numId w:val="8"/>
+        </w:numPr>
+      </w:pPr>
       <w:bookmarkStart w:id="0" w:name="_GoBack"/>
       <w:bookmarkEnd w:id="0"/>
       <w:r>
-        <w:t>he spent on that specific task on the timer table.</w:t>
+        <w:t>Once the user is done with some task and presses the stop button, he will be able to see the    time he spent on that specific task on the timer table.</w:t>
+      </w:r>
+    </w:p>
+    <w:p/>
+    <w:p>
+      <w:r>
+        <w:t>User Story 6: As a user, I want to share my experience and thoughts about the app</w:t>
+      </w:r>
+    </w:p>
+    <w:p/>
+    <w:p>
+      <w:r>
+        <w:t>Scenario:</w:t>
+      </w:r>
+    </w:p>
+    <w:p>
+      <w:pPr>
+        <w:pStyle w:val="ListParagraph"/>
+        <w:numPr>
+          <w:ilvl w:val="0"/>
+          <w:numId w:val="11"/>
+        </w:numPr>
+      </w:pPr>
+      <w:r>
+        <w:t>Go to feedback page</w:t>
+      </w:r>
+    </w:p>
+    <w:p>
+      <w:pPr>
+        <w:pStyle w:val="ListParagraph"/>
+        <w:ind w:left="1080"/>
+      </w:pPr>
+    </w:p>
+    <w:p>
+      <w:pPr>
+        <w:pStyle w:val="ListParagraph"/>
+        <w:numPr>
+          <w:ilvl w:val="0"/>
+          <w:numId w:val="1"/>
+        </w:numPr>
+      </w:pPr>
+      <w:r>
+        <w:t>The user presses the post something button</w:t>
+      </w:r>
+    </w:p>
+    <w:p>
+      <w:pPr>
+        <w:pStyle w:val="ListParagraph"/>
+        <w:ind w:left="1158" w:firstLine="282"/>
+      </w:pPr>
+      <w:r>
+        <w:t>Title field=&lt;title of user’s post&gt;</w:t>
+      </w:r>
+    </w:p>
+    <w:p>
+      <w:pPr>
+        <w:pStyle w:val="ListParagraph"/>
+        <w:ind w:left="1158" w:firstLine="282"/>
+      </w:pPr>
+      <w:r>
+        <w:t>Body field=&lt;content of user’s post&gt;</w:t>
+      </w:r>
+    </w:p>
+    <w:p>
+      <w:pPr>
+        <w:pStyle w:val="ListParagraph"/>
+        <w:ind w:left="1158" w:firstLine="282"/>
+      </w:pPr>
+    </w:p>
+    <w:p>
+      <w:pPr>
+        <w:pStyle w:val="ListParagraph"/>
+        <w:numPr>
+          <w:ilvl w:val="0"/>
+          <w:numId w:val="1"/>
+        </w:numPr>
+      </w:pPr>
+      <w:r>
+        <w:t>The user presses the submit button to post his thoughts</w:t>
+      </w:r>
+    </w:p>
+    <w:p>
+      <w:pPr>
+        <w:pStyle w:val="ListParagraph"/>
+        <w:ind w:left="1158"/>
+      </w:pPr>
+    </w:p>
+    <w:p/>
+    <w:p>
+      <w:r>
+        <w:t xml:space="preserve">User Story 7: As </w:t>
+      </w:r>
+      <w:r>
+        <w:t>a user, I want to edit my posts.</w:t>
+      </w:r>
+    </w:p>
+    <w:p/>
+    <w:p>
+      <w:r>
+        <w:t>Scenario:</w:t>
+      </w:r>
+    </w:p>
+    <w:p>
+      <w:pPr>
+        <w:pStyle w:val="ListParagraph"/>
+        <w:numPr>
+          <w:ilvl w:val="0"/>
+          <w:numId w:val="12"/>
+        </w:numPr>
+      </w:pPr>
+      <w:r>
+        <w:t>The user goes to the post he wants to edit</w:t>
+      </w:r>
+    </w:p>
+    <w:p>
+      <w:pPr>
+        <w:pStyle w:val="ListParagraph"/>
+        <w:numPr>
+          <w:ilvl w:val="0"/>
+          <w:numId w:val="1"/>
+        </w:numPr>
+      </w:pPr>
+      <w:r>
+        <w:t>The user presses the edit button</w:t>
+      </w:r>
+    </w:p>
+    <w:p>
+      <w:pPr>
+        <w:pStyle w:val="ListParagraph"/>
+        <w:ind w:left="1158"/>
+      </w:pPr>
+      <w:r>
+        <w:t>Title field-&lt;edited title of user’s post&gt;</w:t>
+      </w:r>
+    </w:p>
+    <w:p>
+      <w:pPr>
+        <w:pStyle w:val="ListParagraph"/>
+        <w:ind w:left="1158"/>
+      </w:pPr>
+      <w:r>
+        <w:t>Body field=&lt;edited content of user’s post&gt;</w:t>
+      </w:r>
+    </w:p>
+    <w:p>
+      <w:pPr>
+        <w:pStyle w:val="ListParagraph"/>
+        <w:numPr>
+          <w:ilvl w:val="0"/>
+          <w:numId w:val="1"/>
+        </w:numPr>
+      </w:pPr>
+      <w:r>
+        <w:lastRenderedPageBreak/>
+        <w:t>The user presses the submit button with his edited thoughts</w:t>
+      </w:r>
+    </w:p>
+    <w:p/>
+    <w:p>
+      <w:r>
+        <w:t>User Story 8: As a user, I want to comment other people’s post</w:t>
+      </w:r>
+    </w:p>
+    <w:p/>
+    <w:p>
+      <w:r>
+        <w:t>Scenario:</w:t>
+      </w:r>
+    </w:p>
+    <w:p>
+      <w:pPr>
+        <w:pStyle w:val="ListParagraph"/>
+        <w:numPr>
+          <w:ilvl w:val="0"/>
+          <w:numId w:val="13"/>
+        </w:numPr>
+      </w:pPr>
+      <w:r>
+        <w:t>The user goes to the post he wants to comment</w:t>
+      </w:r>
+    </w:p>
+    <w:p>
+      <w:pPr>
+        <w:pStyle w:val="ListParagraph"/>
+        <w:ind w:left="1080" w:firstLine="360"/>
+      </w:pPr>
+      <w:r>
+        <w:t>Body Field=&lt;user’s comment&gt;</w:t>
+      </w:r>
+    </w:p>
+    <w:p>
+      <w:pPr>
+        <w:pStyle w:val="ListParagraph"/>
+        <w:numPr>
+          <w:ilvl w:val="0"/>
+          <w:numId w:val="13"/>
+        </w:numPr>
+      </w:pPr>
+      <w:r>
+        <w:t>The user submits his comments by pressing the submit button</w:t>
       </w:r>
     </w:p>
     <w:sectPr>
@@ -424,6 +624,95 @@
 <file path=word/numbering.xml><?xml version="1.0" encoding="utf-8"?>
 <w:numbering xmlns:wpc="http://schemas.microsoft.com/office/word/2010/wordprocessingCanvas" xmlns:cx="http://schemas.microsoft.com/office/drawing/2014/chartex" xmlns:cx1="http://schemas.microsoft.com/office/drawing/2015/9/8/chartex" xmlns:cx2="http://schemas.microsoft.com/office/drawing/2015/10/21/chartex" xmlns:cx3="http://schemas.microsoft.com/office/drawing/2016/5/9/chartex" xmlns:cx4="http://schemas.microsoft.com/office/drawing/2016/5/10/chartex" xmlns:cx5="http://schemas.microsoft.com/office/drawing/2016/5/11/chartex" xmlns:mc="http://schemas.openxmlformats.org/markup-compatibility/2006" xmlns:o="urn:schemas-microsoft-com:office:office" xmlns:r="http://schemas.openxmlformats.org/officeDocument/2006/relationships" xmlns:m="http://schemas.openxmlformats.org/officeDocument/2006/math" xmlns:v="urn:schemas-microsoft-com:vml" xmlns:wp14="http://schemas.microsoft.com/office/word/2010/wordprocessingDrawing" xmlns:wp="http://schemas.openxmlformats.org/drawingml/2006/wordprocessingDrawing" xmlns:w10="urn:schemas-microsoft-com:office:word" xmlns:w="http://schemas.openxmlformats.org/wordprocessingml/2006/main" xmlns:w14="http://schemas.microsoft.com/office/word/2010/wordml" xmlns:w15="http://schemas.microsoft.com/office/word/2012/wordml" xmlns:w16se="http://schemas.microsoft.com/office/word/2015/wordml/symex" xmlns:wpg="http://schemas.microsoft.com/office/word/2010/wordprocessingGroup" xmlns:wpi="http://schemas.microsoft.com/office/word/2010/wordprocessingInk" xmlns:wne="http://schemas.microsoft.com/office/word/2006/wordml" xmlns:wps="http://schemas.microsoft.com/office/word/2010/wordprocessingShape" mc:Ignorable="w14 w15 w16se wp14">
   <w:abstractNum w:abstractNumId="0" w15:restartNumberingAfterBreak="0">
+    <w:nsid w:val="04F9614E"/>
+    <w:multiLevelType w:val="hybridMultilevel"/>
+    <w:tmpl w:val="3A2CF8B2"/>
+    <w:lvl w:ilvl="0" w:tplc="603E88CA">
+      <w:start w:val="1"/>
+      <w:numFmt w:val="decimal"/>
+      <w:lvlText w:val="%1"/>
+      <w:lvlJc w:val="left"/>
+      <w:pPr>
+        <w:ind w:left="858" w:hanging="360"/>
+      </w:pPr>
+      <w:rPr>
+        <w:rFonts w:hint="default"/>
+      </w:rPr>
+    </w:lvl>
+    <w:lvl w:ilvl="1" w:tplc="04090019" w:tentative="1">
+      <w:start w:val="1"/>
+      <w:numFmt w:val="lowerLetter"/>
+      <w:lvlText w:val="%2."/>
+      <w:lvlJc w:val="left"/>
+      <w:pPr>
+        <w:ind w:left="1578" w:hanging="360"/>
+      </w:pPr>
+    </w:lvl>
+    <w:lvl w:ilvl="2" w:tplc="0409001B" w:tentative="1">
+      <w:start w:val="1"/>
+      <w:numFmt w:val="lowerRoman"/>
+      <w:lvlText w:val="%3."/>
+      <w:lvlJc w:val="right"/>
+      <w:pPr>
+        <w:ind w:left="2298" w:hanging="180"/>
+      </w:pPr>
+    </w:lvl>
+    <w:lvl w:ilvl="3" w:tplc="0409000F" w:tentative="1">
+      <w:start w:val="1"/>
+      <w:numFmt w:val="decimal"/>
+      <w:lvlText w:val="%4."/>
+      <w:lvlJc w:val="left"/>
+      <w:pPr>
+        <w:ind w:left="3018" w:hanging="360"/>
+      </w:pPr>
+    </w:lvl>
+    <w:lvl w:ilvl="4" w:tplc="04090019" w:tentative="1">
+      <w:start w:val="1"/>
+      <w:numFmt w:val="lowerLetter"/>
+      <w:lvlText w:val="%5."/>
+      <w:lvlJc w:val="left"/>
+      <w:pPr>
+        <w:ind w:left="3738" w:hanging="360"/>
+      </w:pPr>
+    </w:lvl>
+    <w:lvl w:ilvl="5" w:tplc="0409001B" w:tentative="1">
+      <w:start w:val="1"/>
+      <w:numFmt w:val="lowerRoman"/>
+      <w:lvlText w:val="%6."/>
+      <w:lvlJc w:val="right"/>
+      <w:pPr>
+        <w:ind w:left="4458" w:hanging="180"/>
+      </w:pPr>
+    </w:lvl>
+    <w:lvl w:ilvl="6" w:tplc="0409000F" w:tentative="1">
+      <w:start w:val="1"/>
+      <w:numFmt w:val="decimal"/>
+      <w:lvlText w:val="%7."/>
+      <w:lvlJc w:val="left"/>
+      <w:pPr>
+        <w:ind w:left="5178" w:hanging="360"/>
+      </w:pPr>
+    </w:lvl>
+    <w:lvl w:ilvl="7" w:tplc="04090019" w:tentative="1">
+      <w:start w:val="1"/>
+      <w:numFmt w:val="lowerLetter"/>
+      <w:lvlText w:val="%8."/>
+      <w:lvlJc w:val="left"/>
+      <w:pPr>
+        <w:ind w:left="5898" w:hanging="360"/>
+      </w:pPr>
+    </w:lvl>
+    <w:lvl w:ilvl="8" w:tplc="0409001B" w:tentative="1">
+      <w:start w:val="1"/>
+      <w:numFmt w:val="lowerRoman"/>
+      <w:lvlText w:val="%9."/>
+      <w:lvlJc w:val="right"/>
+      <w:pPr>
+        <w:ind w:left="6618" w:hanging="180"/>
+      </w:pPr>
+    </w:lvl>
+  </w:abstractNum>
+  <w:abstractNum w:abstractNumId="1" w15:restartNumberingAfterBreak="0">
     <w:nsid w:val="1DD2474F"/>
     <w:multiLevelType w:val="hybridMultilevel"/>
     <w:tmpl w:val="89806132"/>
@@ -536,7 +825,7 @@
       </w:rPr>
     </w:lvl>
   </w:abstractNum>
-  <w:abstractNum w:abstractNumId="1" w15:restartNumberingAfterBreak="0">
+  <w:abstractNum w:abstractNumId="2" w15:restartNumberingAfterBreak="0">
     <w:nsid w:val="2972457B"/>
     <w:multiLevelType w:val="hybridMultilevel"/>
     <w:tmpl w:val="F6E69BC6"/>
@@ -625,7 +914,7 @@
       </w:pPr>
     </w:lvl>
   </w:abstractNum>
-  <w:abstractNum w:abstractNumId="2" w15:restartNumberingAfterBreak="0">
+  <w:abstractNum w:abstractNumId="3" w15:restartNumberingAfterBreak="0">
     <w:nsid w:val="35402037"/>
     <w:multiLevelType w:val="hybridMultilevel"/>
     <w:tmpl w:val="FBCA121C"/>
@@ -714,7 +1003,209 @@
       </w:pPr>
     </w:lvl>
   </w:abstractNum>
-  <w:abstractNum w:abstractNumId="3" w15:restartNumberingAfterBreak="0">
+  <w:abstractNum w:abstractNumId="4" w15:restartNumberingAfterBreak="0">
+    <w:nsid w:val="408A3C11"/>
+    <w:multiLevelType w:val="hybridMultilevel"/>
+    <w:tmpl w:val="3B2C89D2"/>
+    <w:lvl w:ilvl="0" w:tplc="CEBA51D8">
+      <w:start w:val="1"/>
+      <w:numFmt w:val="bullet"/>
+      <w:lvlText w:val="-"/>
+      <w:lvlJc w:val="left"/>
+      <w:pPr>
+        <w:ind w:left="1440" w:hanging="360"/>
+      </w:pPr>
+      <w:rPr>
+        <w:rFonts w:ascii="Calibri" w:eastAsiaTheme="minorHAnsi" w:hAnsi="Calibri" w:cs="Calibri" w:hint="default"/>
+      </w:rPr>
+    </w:lvl>
+    <w:lvl w:ilvl="1" w:tplc="04090003" w:tentative="1">
+      <w:start w:val="1"/>
+      <w:numFmt w:val="bullet"/>
+      <w:lvlText w:val="o"/>
+      <w:lvlJc w:val="left"/>
+      <w:pPr>
+        <w:ind w:left="2160" w:hanging="360"/>
+      </w:pPr>
+      <w:rPr>
+        <w:rFonts w:ascii="Courier New" w:hAnsi="Courier New" w:cs="Courier New" w:hint="default"/>
+      </w:rPr>
+    </w:lvl>
+    <w:lvl w:ilvl="2" w:tplc="04090005" w:tentative="1">
+      <w:start w:val="1"/>
+      <w:numFmt w:val="bullet"/>
+      <w:lvlText w:val=""/>
+      <w:lvlJc w:val="left"/>
+      <w:pPr>
+        <w:ind w:left="2880" w:hanging="360"/>
+      </w:pPr>
+      <w:rPr>
+        <w:rFonts w:ascii="Wingdings" w:hAnsi="Wingdings" w:hint="default"/>
+      </w:rPr>
+    </w:lvl>
+    <w:lvl w:ilvl="3" w:tplc="04090001" w:tentative="1">
+      <w:start w:val="1"/>
+      <w:numFmt w:val="bullet"/>
+      <w:lvlText w:val=""/>
+      <w:lvlJc w:val="left"/>
+      <w:pPr>
+        <w:ind w:left="3600" w:hanging="360"/>
+      </w:pPr>
+      <w:rPr>
+        <w:rFonts w:ascii="Symbol" w:hAnsi="Symbol" w:hint="default"/>
+      </w:rPr>
+    </w:lvl>
+    <w:lvl w:ilvl="4" w:tplc="04090003" w:tentative="1">
+      <w:start w:val="1"/>
+      <w:numFmt w:val="bullet"/>
+      <w:lvlText w:val="o"/>
+      <w:lvlJc w:val="left"/>
+      <w:pPr>
+        <w:ind w:left="4320" w:hanging="360"/>
+      </w:pPr>
+      <w:rPr>
+        <w:rFonts w:ascii="Courier New" w:hAnsi="Courier New" w:cs="Courier New" w:hint="default"/>
+      </w:rPr>
+    </w:lvl>
+    <w:lvl w:ilvl="5" w:tplc="04090005" w:tentative="1">
+      <w:start w:val="1"/>
+      <w:numFmt w:val="bullet"/>
+      <w:lvlText w:val=""/>
+      <w:lvlJc w:val="left"/>
+      <w:pPr>
+        <w:ind w:left="5040" w:hanging="360"/>
+      </w:pPr>
+      <w:rPr>
+        <w:rFonts w:ascii="Wingdings" w:hAnsi="Wingdings" w:hint="default"/>
+      </w:rPr>
+    </w:lvl>
+    <w:lvl w:ilvl="6" w:tplc="04090001" w:tentative="1">
+      <w:start w:val="1"/>
+      <w:numFmt w:val="bullet"/>
+      <w:lvlText w:val=""/>
+      <w:lvlJc w:val="left"/>
+      <w:pPr>
+        <w:ind w:left="5760" w:hanging="360"/>
+      </w:pPr>
+      <w:rPr>
+        <w:rFonts w:ascii="Symbol" w:hAnsi="Symbol" w:hint="default"/>
+      </w:rPr>
+    </w:lvl>
+    <w:lvl w:ilvl="7" w:tplc="04090003" w:tentative="1">
+      <w:start w:val="1"/>
+      <w:numFmt w:val="bullet"/>
+      <w:lvlText w:val="o"/>
+      <w:lvlJc w:val="left"/>
+      <w:pPr>
+        <w:ind w:left="6480" w:hanging="360"/>
+      </w:pPr>
+      <w:rPr>
+        <w:rFonts w:ascii="Courier New" w:hAnsi="Courier New" w:cs="Courier New" w:hint="default"/>
+      </w:rPr>
+    </w:lvl>
+    <w:lvl w:ilvl="8" w:tplc="04090005" w:tentative="1">
+      <w:start w:val="1"/>
+      <w:numFmt w:val="bullet"/>
+      <w:lvlText w:val=""/>
+      <w:lvlJc w:val="left"/>
+      <w:pPr>
+        <w:ind w:left="7200" w:hanging="360"/>
+      </w:pPr>
+      <w:rPr>
+        <w:rFonts w:ascii="Wingdings" w:hAnsi="Wingdings" w:hint="default"/>
+      </w:rPr>
+    </w:lvl>
+  </w:abstractNum>
+  <w:abstractNum w:abstractNumId="5" w15:restartNumberingAfterBreak="0">
+    <w:nsid w:val="62872772"/>
+    <w:multiLevelType w:val="hybridMultilevel"/>
+    <w:tmpl w:val="F304950A"/>
+    <w:lvl w:ilvl="0" w:tplc="8FA41AC8">
+      <w:start w:val="1"/>
+      <w:numFmt w:val="decimal"/>
+      <w:lvlText w:val="%1."/>
+      <w:lvlJc w:val="left"/>
+      <w:pPr>
+        <w:ind w:left="1080" w:hanging="360"/>
+      </w:pPr>
+      <w:rPr>
+        <w:rFonts w:hint="default"/>
+      </w:rPr>
+    </w:lvl>
+    <w:lvl w:ilvl="1" w:tplc="04090019" w:tentative="1">
+      <w:start w:val="1"/>
+      <w:numFmt w:val="lowerLetter"/>
+      <w:lvlText w:val="%2."/>
+      <w:lvlJc w:val="left"/>
+      <w:pPr>
+        <w:ind w:left="1800" w:hanging="360"/>
+      </w:pPr>
+    </w:lvl>
+    <w:lvl w:ilvl="2" w:tplc="0409001B" w:tentative="1">
+      <w:start w:val="1"/>
+      <w:numFmt w:val="lowerRoman"/>
+      <w:lvlText w:val="%3."/>
+      <w:lvlJc w:val="right"/>
+      <w:pPr>
+        <w:ind w:left="2520" w:hanging="180"/>
+      </w:pPr>
+    </w:lvl>
+    <w:lvl w:ilvl="3" w:tplc="0409000F" w:tentative="1">
+      <w:start w:val="1"/>
+      <w:numFmt w:val="decimal"/>
+      <w:lvlText w:val="%4."/>
+      <w:lvlJc w:val="left"/>
+      <w:pPr>
+        <w:ind w:left="3240" w:hanging="360"/>
+      </w:pPr>
+    </w:lvl>
+    <w:lvl w:ilvl="4" w:tplc="04090019" w:tentative="1">
+      <w:start w:val="1"/>
+      <w:numFmt w:val="lowerLetter"/>
+      <w:lvlText w:val="%5."/>
+      <w:lvlJc w:val="left"/>
+      <w:pPr>
+        <w:ind w:left="3960" w:hanging="360"/>
+      </w:pPr>
+    </w:lvl>
+    <w:lvl w:ilvl="5" w:tplc="0409001B" w:tentative="1">
+      <w:start w:val="1"/>
+      <w:numFmt w:val="lowerRoman"/>
+      <w:lvlText w:val="%6."/>
+      <w:lvlJc w:val="right"/>
+      <w:pPr>
+        <w:ind w:left="4680" w:hanging="180"/>
+      </w:pPr>
+    </w:lvl>
+    <w:lvl w:ilvl="6" w:tplc="0409000F" w:tentative="1">
+      <w:start w:val="1"/>
+      <w:numFmt w:val="decimal"/>
+      <w:lvlText w:val="%7."/>
+      <w:lvlJc w:val="left"/>
+      <w:pPr>
+        <w:ind w:left="5400" w:hanging="360"/>
+      </w:pPr>
+    </w:lvl>
+    <w:lvl w:ilvl="7" w:tplc="04090019" w:tentative="1">
+      <w:start w:val="1"/>
+      <w:numFmt w:val="lowerLetter"/>
+      <w:lvlText w:val="%8."/>
+      <w:lvlJc w:val="left"/>
+      <w:pPr>
+        <w:ind w:left="6120" w:hanging="360"/>
+      </w:pPr>
+    </w:lvl>
+    <w:lvl w:ilvl="8" w:tplc="0409001B" w:tentative="1">
+      <w:start w:val="1"/>
+      <w:numFmt w:val="lowerRoman"/>
+      <w:lvlText w:val="%9."/>
+      <w:lvlJc w:val="right"/>
+      <w:pPr>
+        <w:ind w:left="6840" w:hanging="180"/>
+      </w:pPr>
+    </w:lvl>
+  </w:abstractNum>
+  <w:abstractNum w:abstractNumId="6" w15:restartNumberingAfterBreak="0">
     <w:nsid w:val="6D0D5AE3"/>
     <w:multiLevelType w:val="hybridMultilevel"/>
     <w:tmpl w:val="CAA0E69C"/>
@@ -803,7 +1294,7 @@
       </w:pPr>
     </w:lvl>
   </w:abstractNum>
-  <w:abstractNum w:abstractNumId="4" w15:restartNumberingAfterBreak="0">
+  <w:abstractNum w:abstractNumId="7" w15:restartNumberingAfterBreak="0">
     <w:nsid w:val="72377D88"/>
     <w:multiLevelType w:val="hybridMultilevel"/>
     <w:tmpl w:val="CE7E44D0"/>
@@ -892,7 +1383,7 @@
       </w:pPr>
     </w:lvl>
   </w:abstractNum>
-  <w:abstractNum w:abstractNumId="5" w15:restartNumberingAfterBreak="0">
+  <w:abstractNum w:abstractNumId="8" w15:restartNumberingAfterBreak="0">
     <w:nsid w:val="73391455"/>
     <w:multiLevelType w:val="hybridMultilevel"/>
     <w:tmpl w:val="9234767C"/>
@@ -981,7 +1472,274 @@
       </w:pPr>
     </w:lvl>
   </w:abstractNum>
-  <w:abstractNum w:abstractNumId="6" w15:restartNumberingAfterBreak="0">
+  <w:abstractNum w:abstractNumId="9" w15:restartNumberingAfterBreak="0">
+    <w:nsid w:val="74AE04CF"/>
+    <w:multiLevelType w:val="hybridMultilevel"/>
+    <w:tmpl w:val="E3B2C42E"/>
+    <w:lvl w:ilvl="0" w:tplc="F970DC96">
+      <w:start w:val="1"/>
+      <w:numFmt w:val="decimal"/>
+      <w:lvlText w:val="%1."/>
+      <w:lvlJc w:val="left"/>
+      <w:pPr>
+        <w:ind w:left="1080" w:hanging="360"/>
+      </w:pPr>
+      <w:rPr>
+        <w:rFonts w:hint="default"/>
+      </w:rPr>
+    </w:lvl>
+    <w:lvl w:ilvl="1" w:tplc="04090019" w:tentative="1">
+      <w:start w:val="1"/>
+      <w:numFmt w:val="lowerLetter"/>
+      <w:lvlText w:val="%2."/>
+      <w:lvlJc w:val="left"/>
+      <w:pPr>
+        <w:ind w:left="1800" w:hanging="360"/>
+      </w:pPr>
+    </w:lvl>
+    <w:lvl w:ilvl="2" w:tplc="0409001B" w:tentative="1">
+      <w:start w:val="1"/>
+      <w:numFmt w:val="lowerRoman"/>
+      <w:lvlText w:val="%3."/>
+      <w:lvlJc w:val="right"/>
+      <w:pPr>
+        <w:ind w:left="2520" w:hanging="180"/>
+      </w:pPr>
+    </w:lvl>
+    <w:lvl w:ilvl="3" w:tplc="0409000F" w:tentative="1">
+      <w:start w:val="1"/>
+      <w:numFmt w:val="decimal"/>
+      <w:lvlText w:val="%4."/>
+      <w:lvlJc w:val="left"/>
+      <w:pPr>
+        <w:ind w:left="3240" w:hanging="360"/>
+      </w:pPr>
+    </w:lvl>
+    <w:lvl w:ilvl="4" w:tplc="04090019" w:tentative="1">
+      <w:start w:val="1"/>
+      <w:numFmt w:val="lowerLetter"/>
+      <w:lvlText w:val="%5."/>
+      <w:lvlJc w:val="left"/>
+      <w:pPr>
+        <w:ind w:left="3960" w:hanging="360"/>
+      </w:pPr>
+    </w:lvl>
+    <w:lvl w:ilvl="5" w:tplc="0409001B" w:tentative="1">
+      <w:start w:val="1"/>
+      <w:numFmt w:val="lowerRoman"/>
+      <w:lvlText w:val="%6."/>
+      <w:lvlJc w:val="right"/>
+      <w:pPr>
+        <w:ind w:left="4680" w:hanging="180"/>
+      </w:pPr>
+    </w:lvl>
+    <w:lvl w:ilvl="6" w:tplc="0409000F" w:tentative="1">
+      <w:start w:val="1"/>
+      <w:numFmt w:val="decimal"/>
+      <w:lvlText w:val="%7."/>
+      <w:lvlJc w:val="left"/>
+      <w:pPr>
+        <w:ind w:left="5400" w:hanging="360"/>
+      </w:pPr>
+    </w:lvl>
+    <w:lvl w:ilvl="7" w:tplc="04090019" w:tentative="1">
+      <w:start w:val="1"/>
+      <w:numFmt w:val="lowerLetter"/>
+      <w:lvlText w:val="%8."/>
+      <w:lvlJc w:val="left"/>
+      <w:pPr>
+        <w:ind w:left="6120" w:hanging="360"/>
+      </w:pPr>
+    </w:lvl>
+    <w:lvl w:ilvl="8" w:tplc="0409001B" w:tentative="1">
+      <w:start w:val="1"/>
+      <w:numFmt w:val="lowerRoman"/>
+      <w:lvlText w:val="%9."/>
+      <w:lvlJc w:val="right"/>
+      <w:pPr>
+        <w:ind w:left="6840" w:hanging="180"/>
+      </w:pPr>
+    </w:lvl>
+  </w:abstractNum>
+  <w:abstractNum w:abstractNumId="10" w15:restartNumberingAfterBreak="0">
+    <w:nsid w:val="77A65D2D"/>
+    <w:multiLevelType w:val="hybridMultilevel"/>
+    <w:tmpl w:val="579670AC"/>
+    <w:lvl w:ilvl="0" w:tplc="868291C2">
+      <w:start w:val="1"/>
+      <w:numFmt w:val="decimal"/>
+      <w:lvlText w:val="%1."/>
+      <w:lvlJc w:val="left"/>
+      <w:pPr>
+        <w:ind w:left="1080" w:hanging="360"/>
+      </w:pPr>
+      <w:rPr>
+        <w:rFonts w:hint="default"/>
+      </w:rPr>
+    </w:lvl>
+    <w:lvl w:ilvl="1" w:tplc="04090019" w:tentative="1">
+      <w:start w:val="1"/>
+      <w:numFmt w:val="lowerLetter"/>
+      <w:lvlText w:val="%2."/>
+      <w:lvlJc w:val="left"/>
+      <w:pPr>
+        <w:ind w:left="1800" w:hanging="360"/>
+      </w:pPr>
+    </w:lvl>
+    <w:lvl w:ilvl="2" w:tplc="0409001B" w:tentative="1">
+      <w:start w:val="1"/>
+      <w:numFmt w:val="lowerRoman"/>
+      <w:lvlText w:val="%3."/>
+      <w:lvlJc w:val="right"/>
+      <w:pPr>
+        <w:ind w:left="2520" w:hanging="180"/>
+      </w:pPr>
+    </w:lvl>
+    <w:lvl w:ilvl="3" w:tplc="0409000F" w:tentative="1">
+      <w:start w:val="1"/>
+      <w:numFmt w:val="decimal"/>
+      <w:lvlText w:val="%4."/>
+      <w:lvlJc w:val="left"/>
+      <w:pPr>
+        <w:ind w:left="3240" w:hanging="360"/>
+      </w:pPr>
+    </w:lvl>
+    <w:lvl w:ilvl="4" w:tplc="04090019" w:tentative="1">
+      <w:start w:val="1"/>
+      <w:numFmt w:val="lowerLetter"/>
+      <w:lvlText w:val="%5."/>
+      <w:lvlJc w:val="left"/>
+      <w:pPr>
+        <w:ind w:left="3960" w:hanging="360"/>
+      </w:pPr>
+    </w:lvl>
+    <w:lvl w:ilvl="5" w:tplc="0409001B" w:tentative="1">
+      <w:start w:val="1"/>
+      <w:numFmt w:val="lowerRoman"/>
+      <w:lvlText w:val="%6."/>
+      <w:lvlJc w:val="right"/>
+      <w:pPr>
+        <w:ind w:left="4680" w:hanging="180"/>
+      </w:pPr>
+    </w:lvl>
+    <w:lvl w:ilvl="6" w:tplc="0409000F" w:tentative="1">
+      <w:start w:val="1"/>
+      <w:numFmt w:val="decimal"/>
+      <w:lvlText w:val="%7."/>
+      <w:lvlJc w:val="left"/>
+      <w:pPr>
+        <w:ind w:left="5400" w:hanging="360"/>
+      </w:pPr>
+    </w:lvl>
+    <w:lvl w:ilvl="7" w:tplc="04090019" w:tentative="1">
+      <w:start w:val="1"/>
+      <w:numFmt w:val="lowerLetter"/>
+      <w:lvlText w:val="%8."/>
+      <w:lvlJc w:val="left"/>
+      <w:pPr>
+        <w:ind w:left="6120" w:hanging="360"/>
+      </w:pPr>
+    </w:lvl>
+    <w:lvl w:ilvl="8" w:tplc="0409001B" w:tentative="1">
+      <w:start w:val="1"/>
+      <w:numFmt w:val="lowerRoman"/>
+      <w:lvlText w:val="%9."/>
+      <w:lvlJc w:val="right"/>
+      <w:pPr>
+        <w:ind w:left="6840" w:hanging="180"/>
+      </w:pPr>
+    </w:lvl>
+  </w:abstractNum>
+  <w:abstractNum w:abstractNumId="11" w15:restartNumberingAfterBreak="0">
+    <w:nsid w:val="7CCF5F37"/>
+    <w:multiLevelType w:val="hybridMultilevel"/>
+    <w:tmpl w:val="C2663F98"/>
+    <w:lvl w:ilvl="0" w:tplc="67F81CEA">
+      <w:start w:val="1"/>
+      <w:numFmt w:val="decimal"/>
+      <w:lvlText w:val="%1."/>
+      <w:lvlJc w:val="left"/>
+      <w:pPr>
+        <w:ind w:left="1080" w:hanging="360"/>
+      </w:pPr>
+      <w:rPr>
+        <w:rFonts w:hint="default"/>
+      </w:rPr>
+    </w:lvl>
+    <w:lvl w:ilvl="1" w:tplc="04090019" w:tentative="1">
+      <w:start w:val="1"/>
+      <w:numFmt w:val="lowerLetter"/>
+      <w:lvlText w:val="%2."/>
+      <w:lvlJc w:val="left"/>
+      <w:pPr>
+        <w:ind w:left="1800" w:hanging="360"/>
+      </w:pPr>
+    </w:lvl>
+    <w:lvl w:ilvl="2" w:tplc="0409001B" w:tentative="1">
+      <w:start w:val="1"/>
+      <w:numFmt w:val="lowerRoman"/>
+      <w:lvlText w:val="%3."/>
+      <w:lvlJc w:val="right"/>
+      <w:pPr>
+        <w:ind w:left="2520" w:hanging="180"/>
+      </w:pPr>
+    </w:lvl>
+    <w:lvl w:ilvl="3" w:tplc="0409000F" w:tentative="1">
+      <w:start w:val="1"/>
+      <w:numFmt w:val="decimal"/>
+      <w:lvlText w:val="%4."/>
+      <w:lvlJc w:val="left"/>
+      <w:pPr>
+        <w:ind w:left="3240" w:hanging="360"/>
+      </w:pPr>
+    </w:lvl>
+    <w:lvl w:ilvl="4" w:tplc="04090019" w:tentative="1">
+      <w:start w:val="1"/>
+      <w:numFmt w:val="lowerLetter"/>
+      <w:lvlText w:val="%5."/>
+      <w:lvlJc w:val="left"/>
+      <w:pPr>
+        <w:ind w:left="3960" w:hanging="360"/>
+      </w:pPr>
+    </w:lvl>
+    <w:lvl w:ilvl="5" w:tplc="0409001B" w:tentative="1">
+      <w:start w:val="1"/>
+      <w:numFmt w:val="lowerRoman"/>
+      <w:lvlText w:val="%6."/>
+      <w:lvlJc w:val="right"/>
+      <w:pPr>
+        <w:ind w:left="4680" w:hanging="180"/>
+      </w:pPr>
+    </w:lvl>
+    <w:lvl w:ilvl="6" w:tplc="0409000F" w:tentative="1">
+      <w:start w:val="1"/>
+      <w:numFmt w:val="decimal"/>
+      <w:lvlText w:val="%7."/>
+      <w:lvlJc w:val="left"/>
+      <w:pPr>
+        <w:ind w:left="5400" w:hanging="360"/>
+      </w:pPr>
+    </w:lvl>
+    <w:lvl w:ilvl="7" w:tplc="04090019" w:tentative="1">
+      <w:start w:val="1"/>
+      <w:numFmt w:val="lowerLetter"/>
+      <w:lvlText w:val="%8."/>
+      <w:lvlJc w:val="left"/>
+      <w:pPr>
+        <w:ind w:left="6120" w:hanging="360"/>
+      </w:pPr>
+    </w:lvl>
+    <w:lvl w:ilvl="8" w:tplc="0409001B" w:tentative="1">
+      <w:start w:val="1"/>
+      <w:numFmt w:val="lowerRoman"/>
+      <w:lvlText w:val="%9."/>
+      <w:lvlJc w:val="right"/>
+      <w:pPr>
+        <w:ind w:left="6840" w:hanging="180"/>
+      </w:pPr>
+    </w:lvl>
+  </w:abstractNum>
+  <w:abstractNum w:abstractNumId="12" w15:restartNumberingAfterBreak="0">
     <w:nsid w:val="7CD67D59"/>
     <w:multiLevelType w:val="hybridMultilevel"/>
     <w:tmpl w:val="4EAEB7A6"/>
@@ -1071,25 +1829,43 @@
     </w:lvl>
   </w:abstractNum>
   <w:num w:numId="1">
+    <w:abstractNumId w:val="1"/>
+  </w:num>
+  <w:num w:numId="2">
+    <w:abstractNumId w:val="8"/>
+  </w:num>
+  <w:num w:numId="3">
+    <w:abstractNumId w:val="6"/>
+  </w:num>
+  <w:num w:numId="4">
+    <w:abstractNumId w:val="2"/>
+  </w:num>
+  <w:num w:numId="5">
+    <w:abstractNumId w:val="3"/>
+  </w:num>
+  <w:num w:numId="6">
+    <w:abstractNumId w:val="7"/>
+  </w:num>
+  <w:num w:numId="7">
+    <w:abstractNumId w:val="12"/>
+  </w:num>
+  <w:num w:numId="8">
     <w:abstractNumId w:val="0"/>
   </w:num>
-  <w:num w:numId="2">
+  <w:num w:numId="9">
+    <w:abstractNumId w:val="10"/>
+  </w:num>
+  <w:num w:numId="10">
+    <w:abstractNumId w:val="4"/>
+  </w:num>
+  <w:num w:numId="11">
     <w:abstractNumId w:val="5"/>
   </w:num>
-  <w:num w:numId="3">
-    <w:abstractNumId w:val="3"/>
+  <w:num w:numId="12">
+    <w:abstractNumId w:val="9"/>
   </w:num>
-  <w:num w:numId="4">
-    <w:abstractNumId w:val="1"/>
-  </w:num>
-  <w:num w:numId="5">
-    <w:abstractNumId w:val="2"/>
-  </w:num>
-  <w:num w:numId="6">
-    <w:abstractNumId w:val="4"/>
-  </w:num>
-  <w:num w:numId="7">
-    <w:abstractNumId w:val="6"/>
+  <w:num w:numId="13">
+    <w:abstractNumId w:val="11"/>
   </w:num>
 </w:numbering>
 </file>

</xml_diff>